<commit_message>
doc user + fichier xml
</commit_message>
<xml_diff>
--- a/docs/user.docx
+++ b/docs/user.docx
@@ -1,6 +1,6 @@
 
 <file path=word/document.xml><?xml version="1.0" encoding="utf-8"?>
-<w:document xmlns:wpc="http://schemas.microsoft.com/office/word/2010/wordprocessingCanvas" xmlns:mc="http://schemas.openxmlformats.org/markup-compatibility/2006" xmlns:o="urn:schemas-microsoft-com:office:office" xmlns:r="http://schemas.openxmlformats.org/officeDocument/2006/relationships" xmlns:m="http://schemas.openxmlformats.org/officeDocument/2006/math" xmlns:v="urn:schemas-microsoft-com:vml" xmlns:wp14="http://schemas.microsoft.com/office/word/2010/wordprocessingDrawing" xmlns:wp="http://schemas.openxmlformats.org/drawingml/2006/wordprocessingDrawing" xmlns:w10="urn:schemas-microsoft-com:office:word" xmlns:w="http://schemas.openxmlformats.org/wordprocessingml/2006/main" xmlns:w14="http://schemas.microsoft.com/office/word/2010/wordml" xmlns:wpg="http://schemas.microsoft.com/office/word/2010/wordprocessingGroup" xmlns:wpi="http://schemas.microsoft.com/office/word/2010/wordprocessingInk" xmlns:wne="http://schemas.microsoft.com/office/word/2006/wordml" xmlns:wps="http://schemas.microsoft.com/office/word/2010/wordprocessingShape" mc:Ignorable="w14 wp14">
+<w:document xmlns:ve="http://schemas.openxmlformats.org/markup-compatibility/2006" xmlns:o="urn:schemas-microsoft-com:office:office" xmlns:r="http://schemas.openxmlformats.org/officeDocument/2006/relationships" xmlns:m="http://schemas.openxmlformats.org/officeDocument/2006/math" xmlns:v="urn:schemas-microsoft-com:vml" xmlns:wp="http://schemas.openxmlformats.org/drawingml/2006/wordprocessingDrawing" xmlns:w10="urn:schemas-microsoft-com:office:word" xmlns:w="http://schemas.openxmlformats.org/wordprocessingml/2006/main" xmlns:wne="http://schemas.microsoft.com/office/word/2006/wordml">
   <w:body>
     <w:p>
       <w:pPr>
@@ -34,6 +34,9 @@
     <w:p>
       <w:pPr>
         <w:pStyle w:val="Titre3"/>
+        <w:tabs>
+          <w:tab w:val="left" w:pos="6915"/>
+        </w:tabs>
       </w:pPr>
       <w:proofErr w:type="spellStart"/>
       <w:r>
@@ -48,6 +51,9 @@
         <w:t>movements</w:t>
       </w:r>
       <w:proofErr w:type="spellEnd"/>
+      <w:r>
+        <w:tab/>
+      </w:r>
     </w:p>
     <w:p>
       <w:r>
@@ -66,15 +72,13 @@
         <w:t xml:space="preserve"> just drag on the </w:t>
       </w:r>
       <w:r>
-        <w:t xml:space="preserve">wanted direction. All weapons are different and do different damage so don’t waste all good weapon at </w:t>
-      </w:r>
-      <w:proofErr w:type="gramStart"/>
-      <w:r>
-        <w:t>the begin</w:t>
-      </w:r>
-      <w:proofErr w:type="gramEnd"/>
-      <w:r>
-        <w:t xml:space="preserve"> or you won’t pass the boss of each levels.</w:t>
+        <w:t>wanted direction. All weapons are different and do</w:t>
+      </w:r>
+      <w:r>
+        <w:t>es</w:t>
+      </w:r>
+      <w:r>
+        <w:t xml:space="preserve"> different damage so don’t waste all good weapon at the begin or you won’t pass the boss of each levels.</w:t>
       </w:r>
     </w:p>
     <w:p>
@@ -86,13 +90,124 @@
       </w:pPr>
       <w:r>
         <w:rPr>
-          <w:lang w:val="fr-FR"/>
+          <w:noProof/>
+          <w:lang w:val="fr-FR" w:eastAsia="fr-FR" w:bidi="ar-SA"/>
         </w:rPr>
         <w:drawing>
-          <wp:inline distT="0" distB="0" distL="0" distR="0" wp14:anchorId="36C5FEEE" wp14:editId="5FD62755">
+          <wp:inline distT="0" distB="0" distL="0" distR="0">
             <wp:extent cx="4276725" cy="4572000"/>
             <wp:effectExtent l="0" t="0" r="9525" b="0"/>
             <wp:docPr id="1" name="Image 1"/>
+            <wp:cNvGraphicFramePr>
+              <a:graphicFrameLocks xmlns:a="http://schemas.openxmlformats.org/drawingml/2006/main" noChangeAspect="1"/>
+            </wp:cNvGraphicFramePr>
+            <a:graphic xmlns:a="http://schemas.openxmlformats.org/drawingml/2006/main">
+              <a:graphicData uri="http://schemas.openxmlformats.org/drawingml/2006/picture">
+                <pic:pic xmlns:pic="http://schemas.openxmlformats.org/drawingml/2006/picture">
+                  <pic:nvPicPr>
+                    <pic:cNvPr id="0" name=""/>
+                    <pic:cNvPicPr/>
+                  </pic:nvPicPr>
+                  <pic:blipFill>
+                    <a:blip r:embed="rId8"/>
+                    <a:stretch>
+                      <a:fillRect/>
+                    </a:stretch>
+                  </pic:blipFill>
+                  <pic:spPr>
+                    <a:xfrm>
+                      <a:off x="0" y="0"/>
+                      <a:ext cx="4276725" cy="4572000"/>
+                    </a:xfrm>
+                    <a:prstGeom prst="rect">
+                      <a:avLst/>
+                    </a:prstGeom>
+                  </pic:spPr>
+                </pic:pic>
+              </a:graphicData>
+            </a:graphic>
+          </wp:inline>
+        </w:drawing>
+      </w:r>
+    </w:p>
+    <w:p>
+      <w:pPr>
+        <w:jc w:val="center"/>
+        <w:rPr>
+          <w:lang w:val="fr-FR"/>
+        </w:rPr>
+      </w:pPr>
+    </w:p>
+    <w:p>
+      <w:pPr>
+        <w:jc w:val="center"/>
+        <w:rPr>
+          <w:lang w:val="fr-FR"/>
+        </w:rPr>
+      </w:pPr>
+    </w:p>
+    <w:p>
+      <w:pPr>
+        <w:pStyle w:val="Titre3"/>
+        <w:rPr>
+          <w:lang w:val="en-US"/>
+        </w:rPr>
+      </w:pPr>
+      <w:r>
+        <w:rPr>
+          <w:lang w:val="en-US"/>
+        </w:rPr>
+        <w:t>Change weapon</w:t>
+      </w:r>
+    </w:p>
+    <w:p>
+      <w:r>
+        <w:t xml:space="preserve">To change the weapon you just have to click on the top right HUD and choose </w:t>
+      </w:r>
+      <w:r>
+        <w:t xml:space="preserve">the desired one. You can see how </w:t>
+      </w:r>
+      <w:r>
+        <w:t>much</w:t>
+      </w:r>
+      <w:r>
+        <w:t xml:space="preserve"> ammo is left near each </w:t>
+      </w:r>
+      <w:r>
+        <w:t>weapon</w:t>
+      </w:r>
+      <w:r>
+        <w:t>.</w:t>
+      </w:r>
+      <w:r>
+        <w:t xml:space="preserve"> The Weapon choose is displayed on the top of the </w:t>
+      </w:r>
+      <w:proofErr w:type="spellStart"/>
+      <w:r>
+        <w:t>Hud</w:t>
+      </w:r>
+      <w:proofErr w:type="spellEnd"/>
+      <w:r>
+        <w:t>, and you have unlimited Missile if you uses all your other weapons.</w:t>
+      </w:r>
+    </w:p>
+    <w:p>
+      <w:pPr>
+        <w:jc w:val="center"/>
+        <w:rPr>
+          <w:lang w:val="fr-FR"/>
+        </w:rPr>
+      </w:pPr>
+      <w:r>
+        <w:rPr>
+          <w:noProof/>
+          <w:lang w:val="fr-FR" w:eastAsia="fr-FR" w:bidi="ar-SA"/>
+        </w:rPr>
+        <w:drawing>
+          <wp:inline distT="0" distB="0" distL="0" distR="0">
+            <wp:extent cx="3238500" cy="2466975"/>
+            <wp:effectExtent l="0" t="0" r="0" b="9525"/>
+            <wp:docPr id="4" name="Image 4"/>
             <wp:cNvGraphicFramePr>
               <a:graphicFrameLocks xmlns:a="http://schemas.openxmlformats.org/drawingml/2006/main" noChangeAspect="1"/>
             </wp:cNvGraphicFramePr>
@@ -112,104 +227,6 @@
                   <pic:spPr>
                     <a:xfrm>
                       <a:off x="0" y="0"/>
-                      <a:ext cx="4276725" cy="4572000"/>
-                    </a:xfrm>
-                    <a:prstGeom prst="rect">
-                      <a:avLst/>
-                    </a:prstGeom>
-                  </pic:spPr>
-                </pic:pic>
-              </a:graphicData>
-            </a:graphic>
-          </wp:inline>
-        </w:drawing>
-      </w:r>
-    </w:p>
-    <w:p>
-      <w:pPr>
-        <w:jc w:val="center"/>
-        <w:rPr>
-          <w:lang w:val="fr-FR"/>
-        </w:rPr>
-      </w:pPr>
-    </w:p>
-    <w:p>
-      <w:pPr>
-        <w:jc w:val="center"/>
-        <w:rPr>
-          <w:lang w:val="fr-FR"/>
-        </w:rPr>
-      </w:pPr>
-    </w:p>
-    <w:p>
-      <w:pPr>
-        <w:pStyle w:val="Titre3"/>
-        <w:rPr>
-          <w:lang w:val="en-US"/>
-        </w:rPr>
-      </w:pPr>
-      <w:r>
-        <w:rPr>
-          <w:lang w:val="en-US"/>
-        </w:rPr>
-        <w:t>Change weapon</w:t>
-      </w:r>
-    </w:p>
-    <w:p>
-      <w:r>
-        <w:t xml:space="preserve">To change the weapon you just have to click on the top right HUD and choose </w:t>
-      </w:r>
-      <w:r>
-        <w:t xml:space="preserve">the desired one. You can see how </w:t>
-      </w:r>
-      <w:r>
-        <w:t>much</w:t>
-      </w:r>
-      <w:r>
-        <w:t xml:space="preserve"> ammo is left near each </w:t>
-      </w:r>
-      <w:r>
-        <w:t>weapon</w:t>
-      </w:r>
-      <w:r>
-        <w:t>.</w:t>
-      </w:r>
-    </w:p>
-    <w:p>
-      <w:pPr>
-        <w:jc w:val="center"/>
-        <w:rPr>
-          <w:lang w:val="fr-FR"/>
-        </w:rPr>
-      </w:pPr>
-      <w:r>
-        <w:rPr>
-          <w:lang w:val="fr-FR"/>
-        </w:rPr>
-        <w:drawing>
-          <wp:inline distT="0" distB="0" distL="0" distR="0" wp14:anchorId="2C1D5316" wp14:editId="07464D90">
-            <wp:extent cx="3238500" cy="2466975"/>
-            <wp:effectExtent l="0" t="0" r="0" b="9525"/>
-            <wp:docPr id="4" name="Image 4"/>
-            <wp:cNvGraphicFramePr>
-              <a:graphicFrameLocks xmlns:a="http://schemas.openxmlformats.org/drawingml/2006/main" noChangeAspect="1"/>
-            </wp:cNvGraphicFramePr>
-            <a:graphic xmlns:a="http://schemas.openxmlformats.org/drawingml/2006/main">
-              <a:graphicData uri="http://schemas.openxmlformats.org/drawingml/2006/picture">
-                <pic:pic xmlns:pic="http://schemas.openxmlformats.org/drawingml/2006/picture">
-                  <pic:nvPicPr>
-                    <pic:cNvPr id="0" name=""/>
-                    <pic:cNvPicPr/>
-                  </pic:nvPicPr>
-                  <pic:blipFill>
-                    <a:blip r:embed="rId10"/>
-                    <a:stretch>
-                      <a:fillRect/>
-                    </a:stretch>
-                  </pic:blipFill>
-                  <pic:spPr>
-                    <a:xfrm>
-                      <a:off x="0" y="0"/>
                       <a:ext cx="3238500" cy="2466975"/>
                     </a:xfrm>
                     <a:prstGeom prst="rect">
@@ -233,11 +250,78 @@
     </w:p>
     <w:p>
       <w:pPr>
+        <w:pStyle w:val="Titre3"/>
+      </w:pPr>
+      <w:r>
+        <w:t>Do a break</w:t>
+      </w:r>
+    </w:p>
+    <w:p>
+      <w:pPr>
+        <w:jc w:val="center"/>
+      </w:pPr>
+      <w:r>
+        <w:t>If you want to do a break during the game, you only have to click on the button on the middle of the screen.</w:t>
+      </w:r>
+    </w:p>
+    <w:p>
+      <w:pPr>
         <w:jc w:val="center"/>
         <w:rPr>
           <w:lang w:val="fr-FR"/>
         </w:rPr>
       </w:pPr>
+      <w:r>
+        <w:rPr>
+          <w:noProof/>
+          <w:lang w:val="fr-FR" w:eastAsia="fr-FR" w:bidi="ar-SA"/>
+        </w:rPr>
+        <w:drawing>
+          <wp:inline distT="0" distB="0" distL="0" distR="0">
+            <wp:extent cx="775970" cy="393700"/>
+            <wp:effectExtent l="19050" t="0" r="5080" b="0"/>
+            <wp:docPr id="7" name="Image 1"/>
+            <wp:cNvGraphicFramePr>
+              <a:graphicFrameLocks xmlns:a="http://schemas.openxmlformats.org/drawingml/2006/main" noChangeAspect="1"/>
+            </wp:cNvGraphicFramePr>
+            <a:graphic xmlns:a="http://schemas.openxmlformats.org/drawingml/2006/main">
+              <a:graphicData uri="http://schemas.openxmlformats.org/drawingml/2006/picture">
+                <pic:pic xmlns:pic="http://schemas.openxmlformats.org/drawingml/2006/picture">
+                  <pic:nvPicPr>
+                    <pic:cNvPr id="0" name="Picture 1"/>
+                    <pic:cNvPicPr>
+                      <a:picLocks noChangeAspect="1" noChangeArrowheads="1"/>
+                    </pic:cNvPicPr>
+                  </pic:nvPicPr>
+                  <pic:blipFill>
+                    <a:blip r:embed="rId10"/>
+                    <a:srcRect/>
+                    <a:stretch>
+                      <a:fillRect/>
+                    </a:stretch>
+                  </pic:blipFill>
+                  <pic:spPr bwMode="auto">
+                    <a:xfrm>
+                      <a:off x="0" y="0"/>
+                      <a:ext cx="775970" cy="393700"/>
+                    </a:xfrm>
+                    <a:prstGeom prst="rect">
+                      <a:avLst/>
+                    </a:prstGeom>
+                    <a:noFill/>
+                    <a:ln w="9525">
+                      <a:noFill/>
+                      <a:miter lim="800000"/>
+                      <a:headEnd/>
+                      <a:tailEnd/>
+                    </a:ln>
+                  </pic:spPr>
+                </pic:pic>
+              </a:graphicData>
+            </a:graphic>
+          </wp:inline>
+        </w:drawing>
+      </w:r>
     </w:p>
     <w:p>
       <w:pPr>
@@ -289,38 +373,6 @@
     </w:p>
     <w:p>
       <w:pPr>
-        <w:jc w:val="center"/>
-        <w:rPr>
-          <w:lang w:val="fr-FR"/>
-        </w:rPr>
-      </w:pPr>
-    </w:p>
-    <w:p>
-      <w:pPr>
-        <w:jc w:val="center"/>
-        <w:rPr>
-          <w:lang w:val="fr-FR"/>
-        </w:rPr>
-      </w:pPr>
-    </w:p>
-    <w:p>
-      <w:pPr>
-        <w:jc w:val="center"/>
-        <w:rPr>
-          <w:lang w:val="fr-FR"/>
-        </w:rPr>
-      </w:pPr>
-    </w:p>
-    <w:p>
-      <w:pPr>
-        <w:jc w:val="center"/>
-        <w:rPr>
-          <w:lang w:val="fr-FR"/>
-        </w:rPr>
-      </w:pPr>
-    </w:p>
-    <w:p>
-      <w:pPr>
         <w:pStyle w:val="Titre3"/>
         <w:rPr>
           <w:lang w:val="en-US"/>
@@ -330,7 +382,7 @@
         <w:rPr>
           <w:lang w:val="en-US"/>
         </w:rPr>
-        <w:t>Displacements</w:t>
+        <w:t>Movements</w:t>
       </w:r>
     </w:p>
     <w:p>
@@ -353,10 +405,11 @@
       </w:pPr>
       <w:r>
         <w:rPr>
-          <w:lang w:val="fr-FR"/>
+          <w:noProof/>
+          <w:lang w:val="fr-FR" w:eastAsia="fr-FR" w:bidi="ar-SA"/>
         </w:rPr>
         <w:drawing>
-          <wp:inline distT="0" distB="0" distL="0" distR="0" wp14:anchorId="6989095C" wp14:editId="28DF70BE">
+          <wp:inline distT="0" distB="0" distL="0" distR="0">
             <wp:extent cx="4171950" cy="4181475"/>
             <wp:effectExtent l="0" t="0" r="0" b="9525"/>
             <wp:docPr id="2" name="Image 2"/>
@@ -401,21 +454,314 @@
       <w:pPr>
         <w:jc w:val="center"/>
       </w:pPr>
+      <w:r>
+        <w:t>You have many gesture which are been recognized, but not all!! Be care.</w:t>
+      </w:r>
     </w:p>
     <w:p>
       <w:pPr>
         <w:jc w:val="center"/>
       </w:pPr>
+      <w:r>
+        <w:t>You can move : (all time of movement depend of the size of the trace that you draw)</w:t>
+      </w:r>
     </w:p>
     <w:p>
       <w:pPr>
+        <w:pStyle w:val="Paragraphedeliste"/>
+        <w:numPr>
+          <w:ilvl w:val="0"/>
+          <w:numId w:val="34"/>
+        </w:numPr>
         <w:jc w:val="center"/>
       </w:pPr>
+      <w:r>
+        <w:t>Left Drift : a movement from bottom to the top, in diagonal to the left.</w:t>
+      </w:r>
     </w:p>
     <w:p>
       <w:pPr>
+        <w:pStyle w:val="Paragraphedeliste"/>
+        <w:numPr>
+          <w:ilvl w:val="0"/>
+          <w:numId w:val="34"/>
+        </w:numPr>
         <w:jc w:val="center"/>
       </w:pPr>
+      <w:r>
+        <w:t xml:space="preserve">Right Drift : a movement from bottom to the top, in diagonal to the </w:t>
+      </w:r>
+      <w:r>
+        <w:t>right</w:t>
+      </w:r>
+      <w:r>
+        <w:t>.</w:t>
+      </w:r>
+    </w:p>
+    <w:p>
+      <w:pPr>
+        <w:pStyle w:val="Paragraphedeliste"/>
+        <w:numPr>
+          <w:ilvl w:val="0"/>
+          <w:numId w:val="34"/>
+        </w:numPr>
+        <w:jc w:val="center"/>
+      </w:pPr>
+      <w:proofErr w:type="spellStart"/>
+      <w:r>
+        <w:t>Bot</w:t>
+      </w:r>
+      <w:proofErr w:type="spellEnd"/>
+      <w:r>
+        <w:t xml:space="preserve"> Left Drift : a movement from top to the</w:t>
+      </w:r>
+      <w:r>
+        <w:t xml:space="preserve"> bottom, in diagonal to the left</w:t>
+      </w:r>
+      <w:r>
+        <w:t>.</w:t>
+      </w:r>
+    </w:p>
+    <w:p>
+      <w:pPr>
+        <w:pStyle w:val="Paragraphedeliste"/>
+        <w:numPr>
+          <w:ilvl w:val="0"/>
+          <w:numId w:val="34"/>
+        </w:numPr>
+        <w:jc w:val="center"/>
+      </w:pPr>
+      <w:proofErr w:type="spellStart"/>
+      <w:r>
+        <w:t>Bot</w:t>
+      </w:r>
+      <w:proofErr w:type="spellEnd"/>
+      <w:r>
+        <w:t xml:space="preserve"> Right Drift : a movement from top to the</w:t>
+      </w:r>
+      <w:r>
+        <w:t xml:space="preserve"> bottom, in diagonal to the right</w:t>
+      </w:r>
+      <w:r>
+        <w:t>.</w:t>
+      </w:r>
+    </w:p>
+    <w:p>
+      <w:pPr>
+        <w:pStyle w:val="Paragraphedeliste"/>
+        <w:numPr>
+          <w:ilvl w:val="0"/>
+          <w:numId w:val="34"/>
+        </w:numPr>
+        <w:jc w:val="center"/>
+      </w:pPr>
+      <w:proofErr w:type="spellStart"/>
+      <w:r>
+        <w:t>Backoff</w:t>
+      </w:r>
+      <w:proofErr w:type="spellEnd"/>
+      <w:r>
+        <w:t xml:space="preserve"> </w:t>
+      </w:r>
+      <w:r>
+        <w:t xml:space="preserve"> : A movement from top to the bottom.</w:t>
+      </w:r>
+    </w:p>
+    <w:p>
+      <w:pPr>
+        <w:pStyle w:val="Paragraphedeliste"/>
+        <w:numPr>
+          <w:ilvl w:val="0"/>
+          <w:numId w:val="34"/>
+        </w:numPr>
+        <w:jc w:val="center"/>
+      </w:pPr>
+      <w:r>
+        <w:rPr>
+          <w:noProof/>
+          <w:lang w:val="fr-FR" w:eastAsia="fr-FR" w:bidi="ar-SA"/>
+        </w:rPr>
+        <w:lastRenderedPageBreak/>
+        <w:drawing>
+          <wp:anchor distT="0" distB="0" distL="114300" distR="114300" simplePos="0" relativeHeight="251658240" behindDoc="1" locked="0" layoutInCell="1" allowOverlap="1">
+            <wp:simplePos x="0" y="0"/>
+            <wp:positionH relativeFrom="column">
+              <wp:posOffset>-31750</wp:posOffset>
+            </wp:positionH>
+            <wp:positionV relativeFrom="paragraph">
+              <wp:posOffset>78105</wp:posOffset>
+            </wp:positionV>
+            <wp:extent cx="1947545" cy="3019425"/>
+            <wp:effectExtent l="19050" t="0" r="0" b="0"/>
+            <wp:wrapTight wrapText="bothSides">
+              <wp:wrapPolygon edited="0">
+                <wp:start x="-211" y="0"/>
+                <wp:lineTo x="-211" y="21532"/>
+                <wp:lineTo x="21551" y="21532"/>
+                <wp:lineTo x="21551" y="0"/>
+                <wp:lineTo x="-211" y="0"/>
+              </wp:wrapPolygon>
+            </wp:wrapTight>
+            <wp:docPr id="8" name="Image 2"/>
+            <wp:cNvGraphicFramePr>
+              <a:graphicFrameLocks xmlns:a="http://schemas.openxmlformats.org/drawingml/2006/main" noChangeAspect="1"/>
+            </wp:cNvGraphicFramePr>
+            <a:graphic xmlns:a="http://schemas.openxmlformats.org/drawingml/2006/main">
+              <a:graphicData uri="http://schemas.openxmlformats.org/drawingml/2006/picture">
+                <pic:pic xmlns:pic="http://schemas.openxmlformats.org/drawingml/2006/picture">
+                  <pic:nvPicPr>
+                    <pic:cNvPr id="0" name="Picture 2"/>
+                    <pic:cNvPicPr>
+                      <a:picLocks noChangeAspect="1" noChangeArrowheads="1"/>
+                    </pic:cNvPicPr>
+                  </pic:nvPicPr>
+                  <pic:blipFill>
+                    <a:blip r:embed="rId12"/>
+                    <a:srcRect/>
+                    <a:stretch>
+                      <a:fillRect/>
+                    </a:stretch>
+                  </pic:blipFill>
+                  <pic:spPr bwMode="auto">
+                    <a:xfrm>
+                      <a:off x="0" y="0"/>
+                      <a:ext cx="1947545" cy="3019425"/>
+                    </a:xfrm>
+                    <a:prstGeom prst="rect">
+                      <a:avLst/>
+                    </a:prstGeom>
+                    <a:noFill/>
+                    <a:ln w="9525">
+                      <a:noFill/>
+                      <a:miter lim="800000"/>
+                      <a:headEnd/>
+                      <a:tailEnd/>
+                    </a:ln>
+                  </pic:spPr>
+                </pic:pic>
+              </a:graphicData>
+            </a:graphic>
+          </wp:anchor>
+        </w:drawing>
+      </w:r>
+    </w:p>
+    <w:p>
+      <w:pPr>
+        <w:pStyle w:val="Paragraphedeliste"/>
+        <w:numPr>
+          <w:ilvl w:val="0"/>
+          <w:numId w:val="34"/>
+        </w:numPr>
+        <w:jc w:val="center"/>
+      </w:pPr>
+    </w:p>
+    <w:p>
+      <w:pPr>
+        <w:pStyle w:val="Paragraphedeliste"/>
+        <w:numPr>
+          <w:ilvl w:val="0"/>
+          <w:numId w:val="34"/>
+        </w:numPr>
+        <w:jc w:val="center"/>
+      </w:pPr>
+    </w:p>
+    <w:p>
+      <w:pPr>
+        <w:pStyle w:val="Paragraphedeliste"/>
+        <w:numPr>
+          <w:ilvl w:val="0"/>
+          <w:numId w:val="34"/>
+        </w:numPr>
+        <w:jc w:val="center"/>
+      </w:pPr>
+      <w:r>
+        <w:t>Right Looping</w:t>
+      </w:r>
+      <w:r>
+        <w:t xml:space="preserve"> : A left loop, that generate a tendril : you can avoid missile and enemies with it.</w:t>
+      </w:r>
+    </w:p>
+    <w:p>
+      <w:pPr>
+        <w:pStyle w:val="Paragraphedeliste"/>
+        <w:numPr>
+          <w:ilvl w:val="0"/>
+          <w:numId w:val="34"/>
+        </w:numPr>
+        <w:jc w:val="center"/>
+      </w:pPr>
+      <w:r>
+        <w:t>Left Looping</w:t>
+      </w:r>
+      <w:r>
+        <w:t xml:space="preserve"> :</w:t>
+      </w:r>
+      <w:r>
+        <w:t xml:space="preserve"> </w:t>
+      </w:r>
+      <w:r>
+        <w:t>A left loop, that generate a tendril : you can avoid missile and enemies with it.</w:t>
+      </w:r>
+    </w:p>
+    <w:p>
+      <w:pPr>
+        <w:jc w:val="center"/>
+      </w:pPr>
+    </w:p>
+    <w:p>
+      <w:pPr>
+        <w:jc w:val="center"/>
+      </w:pPr>
+    </w:p>
+    <w:p>
+      <w:pPr>
+        <w:jc w:val="center"/>
+      </w:pPr>
+    </w:p>
+    <w:p>
+      <w:pPr>
+        <w:jc w:val="center"/>
+      </w:pPr>
+    </w:p>
+    <w:p>
+      <w:pPr>
+        <w:jc w:val="center"/>
+      </w:pPr>
+    </w:p>
+    <w:p>
+      <w:pPr>
+        <w:pStyle w:val="Paragraphedeliste"/>
+        <w:numPr>
+          <w:ilvl w:val="0"/>
+          <w:numId w:val="34"/>
+        </w:numPr>
+        <w:jc w:val="center"/>
+      </w:pPr>
+      <w:r>
+        <w:t>Arrow Movement</w:t>
+      </w:r>
+      <w:r>
+        <w:t xml:space="preserve"> : The arrow movement, like the keyboard : From right to the left, from left to the right, and from </w:t>
+      </w:r>
+      <w:proofErr w:type="spellStart"/>
+      <w:r>
+        <w:t>bot</w:t>
+      </w:r>
+      <w:proofErr w:type="spellEnd"/>
+      <w:r>
+        <w:t xml:space="preserve"> to the top.</w:t>
+      </w:r>
+    </w:p>
+    <w:p>
+      <w:pPr>
+        <w:jc w:val="center"/>
+      </w:pPr>
+      <w:r>
+        <w:t>Be care, we only accept an incline of angle of the trace to 40 degree</w:t>
+      </w:r>
+      <w:r>
+        <w:t>.</w:t>
+      </w:r>
     </w:p>
     <w:p>
       <w:pPr>
@@ -466,9 +812,71 @@
         <w:t>level a Boss will try to kill you. Boss has a lot of life so keep a good weapon if you want to live.</w:t>
       </w:r>
     </w:p>
+    <w:p>
+      <w:pPr>
+        <w:jc w:val="center"/>
+      </w:pPr>
+    </w:p>
+    <w:p>
+      <w:pPr>
+        <w:jc w:val="center"/>
+      </w:pPr>
+    </w:p>
+    <w:p>
+      <w:pPr>
+        <w:jc w:val="center"/>
+      </w:pPr>
+    </w:p>
+    <w:p>
+      <w:pPr>
+        <w:pStyle w:val="Titre3"/>
+        <w:rPr>
+          <w:lang w:val="en-US"/>
+        </w:rPr>
+      </w:pPr>
+      <w:r>
+        <w:rPr>
+          <w:lang w:val="en-US"/>
+        </w:rPr>
+        <w:lastRenderedPageBreak/>
+        <w:t>Level</w:t>
+      </w:r>
+    </w:p>
+    <w:p>
+      <w:r>
+        <w:tab/>
+      </w:r>
+      <w:r>
+        <w:t>Each enemy is different. Even if they have the same color and form they don’t have the same life and the same comportments.</w:t>
+      </w:r>
+      <w:r>
+        <w:t xml:space="preserve"> So be careful when you choose your weapon. A bad choice can make you lose.</w:t>
+      </w:r>
+    </w:p>
+    <w:p>
+      <w:r>
+        <w:tab/>
+      </w:r>
+      <w:r>
+        <w:t>At the end of each level a Boss will try to kill you. Boss has a lot of life so keep a good weapon if you want to live.</w:t>
+      </w:r>
+    </w:p>
+    <w:p/>
+    <w:p>
+      <w:r>
+        <w:tab/>
+        <w:t>Please, enjoy this game.</w:t>
+      </w:r>
+    </w:p>
+    <w:p/>
+    <w:p/>
+    <w:p/>
+    <w:p/>
+    <w:p/>
+    <w:p/>
     <w:sectPr>
-      <w:headerReference w:type="default" r:id="rId12"/>
-      <w:footerReference w:type="default" r:id="rId13"/>
+      <w:headerReference w:type="default" r:id="rId13"/>
+      <w:footerReference w:type="default" r:id="rId14"/>
       <w:pgSz w:w="11906" w:h="16838"/>
       <w:pgMar w:top="720" w:right="1134" w:bottom="720" w:left="1134" w:header="425" w:footer="79" w:gutter="0"/>
       <w:cols w:space="708"/>
@@ -479,7 +887,7 @@
 </file>
 
 <file path=word/endnotes.xml><?xml version="1.0" encoding="utf-8"?>
-<w:endnotes xmlns:wpc="http://schemas.microsoft.com/office/word/2010/wordprocessingCanvas" xmlns:mc="http://schemas.openxmlformats.org/markup-compatibility/2006" xmlns:o="urn:schemas-microsoft-com:office:office" xmlns:r="http://schemas.openxmlformats.org/officeDocument/2006/relationships" xmlns:m="http://schemas.openxmlformats.org/officeDocument/2006/math" xmlns:v="urn:schemas-microsoft-com:vml" xmlns:wp14="http://schemas.microsoft.com/office/word/2010/wordprocessingDrawing" xmlns:wp="http://schemas.openxmlformats.org/drawingml/2006/wordprocessingDrawing" xmlns:w10="urn:schemas-microsoft-com:office:word" xmlns:w="http://schemas.openxmlformats.org/wordprocessingml/2006/main" xmlns:w14="http://schemas.microsoft.com/office/word/2010/wordml" xmlns:wpg="http://schemas.microsoft.com/office/word/2010/wordprocessingGroup" xmlns:wpi="http://schemas.microsoft.com/office/word/2010/wordprocessingInk" xmlns:wne="http://schemas.microsoft.com/office/word/2006/wordml" xmlns:wps="http://schemas.microsoft.com/office/word/2010/wordprocessingShape" mc:Ignorable="w14 wp14">
+<w:endnotes xmlns:ve="http://schemas.openxmlformats.org/markup-compatibility/2006" xmlns:o="urn:schemas-microsoft-com:office:office" xmlns:r="http://schemas.openxmlformats.org/officeDocument/2006/relationships" xmlns:m="http://schemas.openxmlformats.org/officeDocument/2006/math" xmlns:v="urn:schemas-microsoft-com:vml" xmlns:wp="http://schemas.openxmlformats.org/drawingml/2006/wordprocessingDrawing" xmlns:w10="urn:schemas-microsoft-com:office:word" xmlns:w="http://schemas.openxmlformats.org/wordprocessingml/2006/main" xmlns:wne="http://schemas.microsoft.com/office/word/2006/wordml">
   <w:endnote w:type="separator" w:id="-1">
     <w:p>
       <w:pPr>
@@ -504,7 +912,7 @@
 </file>
 
 <file path=word/footer1.xml><?xml version="1.0" encoding="utf-8"?>
-<w:ftr xmlns:wpc="http://schemas.microsoft.com/office/word/2010/wordprocessingCanvas" xmlns:mc="http://schemas.openxmlformats.org/markup-compatibility/2006" xmlns:o="urn:schemas-microsoft-com:office:office" xmlns:r="http://schemas.openxmlformats.org/officeDocument/2006/relationships" xmlns:m="http://schemas.openxmlformats.org/officeDocument/2006/math" xmlns:v="urn:schemas-microsoft-com:vml" xmlns:wp14="http://schemas.microsoft.com/office/word/2010/wordprocessingDrawing" xmlns:wp="http://schemas.openxmlformats.org/drawingml/2006/wordprocessingDrawing" xmlns:w10="urn:schemas-microsoft-com:office:word" xmlns:w="http://schemas.openxmlformats.org/wordprocessingml/2006/main" xmlns:w14="http://schemas.microsoft.com/office/word/2010/wordml" xmlns:wpg="http://schemas.microsoft.com/office/word/2010/wordprocessingGroup" xmlns:wpi="http://schemas.microsoft.com/office/word/2010/wordprocessingInk" xmlns:wne="http://schemas.microsoft.com/office/word/2006/wordml" xmlns:wps="http://schemas.microsoft.com/office/word/2010/wordprocessingShape" mc:Ignorable="w14 wp14">
+<w:ftr xmlns:ve="http://schemas.openxmlformats.org/markup-compatibility/2006" xmlns:o="urn:schemas-microsoft-com:office:office" xmlns:r="http://schemas.openxmlformats.org/officeDocument/2006/relationships" xmlns:m="http://schemas.openxmlformats.org/officeDocument/2006/math" xmlns:v="urn:schemas-microsoft-com:vml" xmlns:wp="http://schemas.openxmlformats.org/drawingml/2006/wordprocessingDrawing" xmlns:w10="urn:schemas-microsoft-com:office:word" xmlns:w="http://schemas.openxmlformats.org/wordprocessingml/2006/main" xmlns:wne="http://schemas.microsoft.com/office/word/2006/wordml">
   <w:sdt>
     <w:sdtPr>
       <w:id w:val="6322337"/>
@@ -528,27 +936,14 @@
           </w:pBdr>
           <w:jc w:val="right"/>
         </w:pPr>
-        <w:r>
-          <w:fldChar w:fldCharType="begin"/>
-        </w:r>
-        <w:r>
-          <w:instrText xml:space="preserve"> PAGE   \* MERGEFORMAT </w:instrText>
-        </w:r>
-        <w:r>
-          <w:fldChar w:fldCharType="separate"/>
-        </w:r>
-        <w:r>
-          <w:rPr>
-            <w:noProof/>
-          </w:rPr>
-          <w:t>4</w:t>
-        </w:r>
-        <w:r>
-          <w:rPr>
-            <w:noProof/>
-          </w:rPr>
-          <w:fldChar w:fldCharType="end"/>
-        </w:r>
+        <w:fldSimple w:instr=" PAGE   \* MERGEFORMAT ">
+          <w:r>
+            <w:rPr>
+              <w:noProof/>
+            </w:rPr>
+            <w:t>5</w:t>
+          </w:r>
+        </w:fldSimple>
         <w:r>
           <w:t xml:space="preserve"> | </w:t>
         </w:r>
@@ -576,7 +971,7 @@
 </file>
 
 <file path=word/footnotes.xml><?xml version="1.0" encoding="utf-8"?>
-<w:footnotes xmlns:wpc="http://schemas.microsoft.com/office/word/2010/wordprocessingCanvas" xmlns:mc="http://schemas.openxmlformats.org/markup-compatibility/2006" xmlns:o="urn:schemas-microsoft-com:office:office" xmlns:r="http://schemas.openxmlformats.org/officeDocument/2006/relationships" xmlns:m="http://schemas.openxmlformats.org/officeDocument/2006/math" xmlns:v="urn:schemas-microsoft-com:vml" xmlns:wp14="http://schemas.microsoft.com/office/word/2010/wordprocessingDrawing" xmlns:wp="http://schemas.openxmlformats.org/drawingml/2006/wordprocessingDrawing" xmlns:w10="urn:schemas-microsoft-com:office:word" xmlns:w="http://schemas.openxmlformats.org/wordprocessingml/2006/main" xmlns:w14="http://schemas.microsoft.com/office/word/2010/wordml" xmlns:wpg="http://schemas.microsoft.com/office/word/2010/wordprocessingGroup" xmlns:wpi="http://schemas.microsoft.com/office/word/2010/wordprocessingInk" xmlns:wne="http://schemas.microsoft.com/office/word/2006/wordml" xmlns:wps="http://schemas.microsoft.com/office/word/2010/wordprocessingShape" mc:Ignorable="w14 wp14">
+<w:footnotes xmlns:ve="http://schemas.openxmlformats.org/markup-compatibility/2006" xmlns:o="urn:schemas-microsoft-com:office:office" xmlns:r="http://schemas.openxmlformats.org/officeDocument/2006/relationships" xmlns:m="http://schemas.openxmlformats.org/officeDocument/2006/math" xmlns:v="urn:schemas-microsoft-com:vml" xmlns:wp="http://schemas.openxmlformats.org/drawingml/2006/wordprocessingDrawing" xmlns:w10="urn:schemas-microsoft-com:office:word" xmlns:w="http://schemas.openxmlformats.org/wordprocessingml/2006/main" xmlns:wne="http://schemas.microsoft.com/office/word/2006/wordml">
   <w:footnote w:type="separator" w:id="-1">
     <w:p>
       <w:pPr>
@@ -601,12 +996,12 @@
 </file>
 
 <file path=word/header1.xml><?xml version="1.0" encoding="utf-8"?>
-<w:hdr xmlns:wpc="http://schemas.microsoft.com/office/word/2010/wordprocessingCanvas" xmlns:mc="http://schemas.openxmlformats.org/markup-compatibility/2006" xmlns:o="urn:schemas-microsoft-com:office:office" xmlns:r="http://schemas.openxmlformats.org/officeDocument/2006/relationships" xmlns:m="http://schemas.openxmlformats.org/officeDocument/2006/math" xmlns:v="urn:schemas-microsoft-com:vml" xmlns:wp14="http://schemas.microsoft.com/office/word/2010/wordprocessingDrawing" xmlns:wp="http://schemas.openxmlformats.org/drawingml/2006/wordprocessingDrawing" xmlns:w10="urn:schemas-microsoft-com:office:word" xmlns:w="http://schemas.openxmlformats.org/wordprocessingml/2006/main" xmlns:w14="http://schemas.microsoft.com/office/word/2010/wordml" xmlns:wpg="http://schemas.microsoft.com/office/word/2010/wordprocessingGroup" xmlns:wpi="http://schemas.microsoft.com/office/word/2010/wordprocessingInk" xmlns:wne="http://schemas.microsoft.com/office/word/2006/wordml" xmlns:wps="http://schemas.microsoft.com/office/word/2010/wordprocessingShape" mc:Ignorable="w14 wp14">
+<w:hdr xmlns:ve="http://schemas.openxmlformats.org/markup-compatibility/2006" xmlns:o="urn:schemas-microsoft-com:office:office" xmlns:r="http://schemas.openxmlformats.org/officeDocument/2006/relationships" xmlns:m="http://schemas.openxmlformats.org/officeDocument/2006/math" xmlns:v="urn:schemas-microsoft-com:vml" xmlns:wp="http://schemas.openxmlformats.org/drawingml/2006/wordprocessingDrawing" xmlns:w10="urn:schemas-microsoft-com:office:word" xmlns:w="http://schemas.openxmlformats.org/wordprocessingml/2006/main" xmlns:wne="http://schemas.microsoft.com/office/word/2006/wordml">
   <w:p>
     <w:pPr>
       <w:pStyle w:val="En-tte"/>
       <w:rPr>
-        <w:i/>
+        <w:b/>
         <w:szCs w:val="22"/>
         <w:lang w:val="fr-FR"/>
       </w:rPr>
@@ -879,13 +1274,32 @@
       </w:rPr>
       <w:t xml:space="preserve">    Java Avancé</w:t>
     </w:r>
-    <w:r>
+  </w:p>
+  <w:p>
+    <w:pPr>
+      <w:pStyle w:val="En-tte"/>
       <w:rPr>
         <w:i/>
         <w:szCs w:val="22"/>
         <w:lang w:val="fr-FR"/>
       </w:rPr>
-      <w:t xml:space="preserve"> </w:t>
+    </w:pPr>
+    <w:r>
+      <w:rPr>
+        <w:b/>
+        <w:szCs w:val="22"/>
+        <w:lang w:val="fr-FR"/>
+      </w:rPr>
+      <w:t>-FELTZ Ludovic</w:t>
+    </w:r>
+    <w:r>
+      <w:rPr>
+        <w:b/>
+        <w:szCs w:val="22"/>
+        <w:lang w:val="fr-FR"/>
+      </w:rPr>
+      <w:tab/>
+      <w:t xml:space="preserve">                                                                                               User Documentation</w:t>
     </w:r>
   </w:p>
   <w:p>
@@ -904,31 +1318,13 @@
         <w:lang w:val="fr-FR"/>
       </w:rPr>
       <w:t xml:space="preserve">IR2   </w:t>
-    </w:r>
-  </w:p>
-  <w:p>
-    <w:pPr>
-      <w:pStyle w:val="En-tte"/>
-      <w:rPr>
-        <w:i/>
-        <w:szCs w:val="22"/>
-        <w:lang w:val="fr-FR"/>
-      </w:rPr>
-    </w:pPr>
-    <w:r>
-      <w:rPr>
-        <w:i/>
-        <w:szCs w:val="22"/>
-        <w:lang w:val="fr-FR"/>
-      </w:rPr>
-      <w:t>Documentation Utilisateur</w:t>
     </w:r>
   </w:p>
 </w:hdr>
 </file>
 
 <file path=word/numbering.xml><?xml version="1.0" encoding="utf-8"?>
-<w:numbering xmlns:wpc="http://schemas.microsoft.com/office/word/2010/wordprocessingCanvas" xmlns:mc="http://schemas.openxmlformats.org/markup-compatibility/2006" xmlns:o="urn:schemas-microsoft-com:office:office" xmlns:r="http://schemas.openxmlformats.org/officeDocument/2006/relationships" xmlns:m="http://schemas.openxmlformats.org/officeDocument/2006/math" xmlns:v="urn:schemas-microsoft-com:vml" xmlns:wp14="http://schemas.microsoft.com/office/word/2010/wordprocessingDrawing" xmlns:wp="http://schemas.openxmlformats.org/drawingml/2006/wordprocessingDrawing" xmlns:w10="urn:schemas-microsoft-com:office:word" xmlns:w="http://schemas.openxmlformats.org/wordprocessingml/2006/main" xmlns:w14="http://schemas.microsoft.com/office/word/2010/wordml" xmlns:wpg="http://schemas.microsoft.com/office/word/2010/wordprocessingGroup" xmlns:wpi="http://schemas.microsoft.com/office/word/2010/wordprocessingInk" xmlns:wne="http://schemas.microsoft.com/office/word/2006/wordml" xmlns:wps="http://schemas.microsoft.com/office/word/2010/wordprocessingShape" mc:Ignorable="w14 wp14">
+<w:numbering xmlns:ve="http://schemas.openxmlformats.org/markup-compatibility/2006" xmlns:o="urn:schemas-microsoft-com:office:office" xmlns:r="http://schemas.openxmlformats.org/officeDocument/2006/relationships" xmlns:m="http://schemas.openxmlformats.org/officeDocument/2006/math" xmlns:v="urn:schemas-microsoft-com:vml" xmlns:wp="http://schemas.openxmlformats.org/drawingml/2006/wordprocessingDrawing" xmlns:w10="urn:schemas-microsoft-com:office:word" xmlns:w="http://schemas.openxmlformats.org/wordprocessingml/2006/main" xmlns:wne="http://schemas.microsoft.com/office/word/2006/wordml">
   <w:abstractNum w:abstractNumId="0">
     <w:nsid w:val="019D0B3F"/>
     <w:multiLevelType w:val="multilevel"/>
@@ -1495,6 +1891,119 @@
     </w:lvl>
   </w:abstractNum>
   <w:abstractNum w:abstractNumId="5">
+    <w:nsid w:val="1CEF3EE9"/>
+    <w:multiLevelType w:val="hybridMultilevel"/>
+    <w:tmpl w:val="70B42ADE"/>
+    <w:lvl w:ilvl="0" w:tplc="040C0001">
+      <w:start w:val="1"/>
+      <w:numFmt w:val="bullet"/>
+      <w:lvlText w:val=""/>
+      <w:lvlJc w:val="left"/>
+      <w:pPr>
+        <w:ind w:left="720" w:hanging="360"/>
+      </w:pPr>
+      <w:rPr>
+        <w:rFonts w:ascii="Symbol" w:hAnsi="Symbol" w:hint="default"/>
+      </w:rPr>
+    </w:lvl>
+    <w:lvl w:ilvl="1" w:tplc="040C0003" w:tentative="1">
+      <w:start w:val="1"/>
+      <w:numFmt w:val="bullet"/>
+      <w:lvlText w:val="o"/>
+      <w:lvlJc w:val="left"/>
+      <w:pPr>
+        <w:ind w:left="1440" w:hanging="360"/>
+      </w:pPr>
+      <w:rPr>
+        <w:rFonts w:ascii="Courier New" w:hAnsi="Courier New" w:cs="Courier New" w:hint="default"/>
+      </w:rPr>
+    </w:lvl>
+    <w:lvl w:ilvl="2" w:tplc="040C0005" w:tentative="1">
+      <w:start w:val="1"/>
+      <w:numFmt w:val="bullet"/>
+      <w:lvlText w:val=""/>
+      <w:lvlJc w:val="left"/>
+      <w:pPr>
+        <w:ind w:left="2160" w:hanging="360"/>
+      </w:pPr>
+      <w:rPr>
+        <w:rFonts w:ascii="Wingdings" w:hAnsi="Wingdings" w:hint="default"/>
+      </w:rPr>
+    </w:lvl>
+    <w:lvl w:ilvl="3" w:tplc="040C0001" w:tentative="1">
+      <w:start w:val="1"/>
+      <w:numFmt w:val="bullet"/>
+      <w:lvlText w:val=""/>
+      <w:lvlJc w:val="left"/>
+      <w:pPr>
+        <w:ind w:left="2880" w:hanging="360"/>
+      </w:pPr>
+      <w:rPr>
+        <w:rFonts w:ascii="Symbol" w:hAnsi="Symbol" w:hint="default"/>
+      </w:rPr>
+    </w:lvl>
+    <w:lvl w:ilvl="4" w:tplc="040C0003" w:tentative="1">
+      <w:start w:val="1"/>
+      <w:numFmt w:val="bullet"/>
+      <w:lvlText w:val="o"/>
+      <w:lvlJc w:val="left"/>
+      <w:pPr>
+        <w:ind w:left="3600" w:hanging="360"/>
+      </w:pPr>
+      <w:rPr>
+        <w:rFonts w:ascii="Courier New" w:hAnsi="Courier New" w:cs="Courier New" w:hint="default"/>
+      </w:rPr>
+    </w:lvl>
+    <w:lvl w:ilvl="5" w:tplc="040C0005" w:tentative="1">
+      <w:start w:val="1"/>
+      <w:numFmt w:val="bullet"/>
+      <w:lvlText w:val=""/>
+      <w:lvlJc w:val="left"/>
+      <w:pPr>
+        <w:ind w:left="4320" w:hanging="360"/>
+      </w:pPr>
+      <w:rPr>
+        <w:rFonts w:ascii="Wingdings" w:hAnsi="Wingdings" w:hint="default"/>
+      </w:rPr>
+    </w:lvl>
+    <w:lvl w:ilvl="6" w:tplc="040C0001" w:tentative="1">
+      <w:start w:val="1"/>
+      <w:numFmt w:val="bullet"/>
+      <w:lvlText w:val=""/>
+      <w:lvlJc w:val="left"/>
+      <w:pPr>
+        <w:ind w:left="5040" w:hanging="360"/>
+      </w:pPr>
+      <w:rPr>
+        <w:rFonts w:ascii="Symbol" w:hAnsi="Symbol" w:hint="default"/>
+      </w:rPr>
+    </w:lvl>
+    <w:lvl w:ilvl="7" w:tplc="040C0003" w:tentative="1">
+      <w:start w:val="1"/>
+      <w:numFmt w:val="bullet"/>
+      <w:lvlText w:val="o"/>
+      <w:lvlJc w:val="left"/>
+      <w:pPr>
+        <w:ind w:left="5760" w:hanging="360"/>
+      </w:pPr>
+      <w:rPr>
+        <w:rFonts w:ascii="Courier New" w:hAnsi="Courier New" w:cs="Courier New" w:hint="default"/>
+      </w:rPr>
+    </w:lvl>
+    <w:lvl w:ilvl="8" w:tplc="040C0005" w:tentative="1">
+      <w:start w:val="1"/>
+      <w:numFmt w:val="bullet"/>
+      <w:lvlText w:val=""/>
+      <w:lvlJc w:val="left"/>
+      <w:pPr>
+        <w:ind w:left="6480" w:hanging="360"/>
+      </w:pPr>
+      <w:rPr>
+        <w:rFonts w:ascii="Wingdings" w:hAnsi="Wingdings" w:hint="default"/>
+      </w:rPr>
+    </w:lvl>
+  </w:abstractNum>
+  <w:abstractNum w:abstractNumId="6">
     <w:nsid w:val="2FE47645"/>
     <w:multiLevelType w:val="hybridMultilevel"/>
     <w:tmpl w:val="1814F91C"/>
@@ -1607,7 +2116,7 @@
       </w:rPr>
     </w:lvl>
   </w:abstractNum>
-  <w:abstractNum w:abstractNumId="6">
+  <w:abstractNum w:abstractNumId="7">
     <w:nsid w:val="30475728"/>
     <w:multiLevelType w:val="multilevel"/>
     <w:tmpl w:val="B310FD56"/>
@@ -1720,7 +2229,7 @@
       </w:pPr>
     </w:lvl>
   </w:abstractNum>
-  <w:abstractNum w:abstractNumId="7">
+  <w:abstractNum w:abstractNumId="8">
     <w:nsid w:val="30782773"/>
     <w:multiLevelType w:val="multilevel"/>
     <w:tmpl w:val="4B72B7B6"/>
@@ -1833,7 +2342,7 @@
       </w:pPr>
     </w:lvl>
   </w:abstractNum>
-  <w:abstractNum w:abstractNumId="8">
+  <w:abstractNum w:abstractNumId="9">
     <w:nsid w:val="31F95DCB"/>
     <w:multiLevelType w:val="multilevel"/>
     <w:tmpl w:val="0EAC24E8"/>
@@ -1946,7 +2455,7 @@
       </w:pPr>
     </w:lvl>
   </w:abstractNum>
-  <w:abstractNum w:abstractNumId="9">
+  <w:abstractNum w:abstractNumId="10">
     <w:nsid w:val="3BA162B2"/>
     <w:multiLevelType w:val="multilevel"/>
     <w:tmpl w:val="497EE4DA"/>
@@ -2059,7 +2568,7 @@
       </w:pPr>
     </w:lvl>
   </w:abstractNum>
-  <w:abstractNum w:abstractNumId="10">
+  <w:abstractNum w:abstractNumId="11">
     <w:nsid w:val="4100602B"/>
     <w:multiLevelType w:val="hybridMultilevel"/>
     <w:tmpl w:val="9C504642"/>
@@ -2173,7 +2682,7 @@
       </w:rPr>
     </w:lvl>
   </w:abstractNum>
-  <w:abstractNum w:abstractNumId="11">
+  <w:abstractNum w:abstractNumId="12">
     <w:nsid w:val="52D50195"/>
     <w:multiLevelType w:val="multilevel"/>
     <w:tmpl w:val="C482657C"/>
@@ -2286,7 +2795,7 @@
       </w:pPr>
     </w:lvl>
   </w:abstractNum>
-  <w:abstractNum w:abstractNumId="12">
+  <w:abstractNum w:abstractNumId="13">
     <w:nsid w:val="531A6141"/>
     <w:multiLevelType w:val="multilevel"/>
     <w:tmpl w:val="A99E91C6"/>
@@ -2399,7 +2908,7 @@
       </w:pPr>
     </w:lvl>
   </w:abstractNum>
-  <w:abstractNum w:abstractNumId="13">
+  <w:abstractNum w:abstractNumId="14">
     <w:nsid w:val="612A55F6"/>
     <w:multiLevelType w:val="hybridMultilevel"/>
     <w:tmpl w:val="2FAAE7F6"/>
@@ -2508,7 +3017,7 @@
       </w:pPr>
     </w:lvl>
   </w:abstractNum>
-  <w:abstractNum w:abstractNumId="14">
+  <w:abstractNum w:abstractNumId="15">
     <w:nsid w:val="64A276F0"/>
     <w:multiLevelType w:val="multilevel"/>
     <w:tmpl w:val="713CAB2C"/>
@@ -2621,7 +3130,7 @@
       </w:pPr>
     </w:lvl>
   </w:abstractNum>
-  <w:abstractNum w:abstractNumId="15">
+  <w:abstractNum w:abstractNumId="16">
     <w:nsid w:val="64EA3DB8"/>
     <w:multiLevelType w:val="multilevel"/>
     <w:tmpl w:val="025CFC96"/>
@@ -2734,7 +3243,7 @@
       </w:pPr>
     </w:lvl>
   </w:abstractNum>
-  <w:abstractNum w:abstractNumId="16">
+  <w:abstractNum w:abstractNumId="17">
     <w:nsid w:val="6CEA1004"/>
     <w:multiLevelType w:val="multilevel"/>
     <w:tmpl w:val="1F1267E4"/>
@@ -2847,7 +3356,7 @@
       </w:pPr>
     </w:lvl>
   </w:abstractNum>
-  <w:abstractNum w:abstractNumId="17">
+  <w:abstractNum w:abstractNumId="18">
     <w:nsid w:val="754A7B6D"/>
     <w:multiLevelType w:val="multilevel"/>
     <w:tmpl w:val="B6BA6F84"/>
@@ -2961,31 +3470,31 @@
     </w:lvl>
   </w:abstractNum>
   <w:num w:numId="1">
-    <w:abstractNumId w:val="13"/>
+    <w:abstractNumId w:val="14"/>
   </w:num>
   <w:num w:numId="2">
-    <w:abstractNumId w:val="15"/>
+    <w:abstractNumId w:val="16"/>
   </w:num>
   <w:num w:numId="3">
-    <w:abstractNumId w:val="13"/>
+    <w:abstractNumId w:val="14"/>
     <w:lvlOverride w:ilvl="0">
       <w:startOverride w:val="1"/>
     </w:lvlOverride>
   </w:num>
   <w:num w:numId="4">
-    <w:abstractNumId w:val="9"/>
+    <w:abstractNumId w:val="10"/>
   </w:num>
   <w:num w:numId="5">
-    <w:abstractNumId w:val="13"/>
+    <w:abstractNumId w:val="14"/>
     <w:lvlOverride w:ilvl="0">
       <w:startOverride w:val="1"/>
     </w:lvlOverride>
   </w:num>
   <w:num w:numId="6">
-    <w:abstractNumId w:val="7"/>
+    <w:abstractNumId w:val="8"/>
   </w:num>
   <w:num w:numId="7">
-    <w:abstractNumId w:val="13"/>
+    <w:abstractNumId w:val="14"/>
     <w:lvlOverride w:ilvl="0">
       <w:startOverride w:val="1"/>
     </w:lvlOverride>
@@ -2994,52 +3503,52 @@
     <w:abstractNumId w:val="2"/>
   </w:num>
   <w:num w:numId="9">
-    <w:abstractNumId w:val="8"/>
+    <w:abstractNumId w:val="9"/>
   </w:num>
   <w:num w:numId="10">
-    <w:abstractNumId w:val="13"/>
+    <w:abstractNumId w:val="14"/>
     <w:lvlOverride w:ilvl="0">
       <w:startOverride w:val="1"/>
     </w:lvlOverride>
   </w:num>
   <w:num w:numId="11">
-    <w:abstractNumId w:val="16"/>
+    <w:abstractNumId w:val="17"/>
   </w:num>
   <w:num w:numId="12">
     <w:abstractNumId w:val="3"/>
   </w:num>
   <w:num w:numId="13">
-    <w:abstractNumId w:val="13"/>
+    <w:abstractNumId w:val="14"/>
     <w:lvlOverride w:ilvl="0">
       <w:startOverride w:val="1"/>
     </w:lvlOverride>
   </w:num>
   <w:num w:numId="14">
-    <w:abstractNumId w:val="13"/>
+    <w:abstractNumId w:val="14"/>
     <w:lvlOverride w:ilvl="0">
       <w:startOverride w:val="1"/>
     </w:lvlOverride>
   </w:num>
   <w:num w:numId="15">
-    <w:abstractNumId w:val="5"/>
+    <w:abstractNumId w:val="6"/>
   </w:num>
   <w:num w:numId="16">
-    <w:abstractNumId w:val="13"/>
+    <w:abstractNumId w:val="14"/>
     <w:lvlOverride w:ilvl="0">
       <w:startOverride w:val="1"/>
     </w:lvlOverride>
   </w:num>
   <w:num w:numId="17">
-    <w:abstractNumId w:val="17"/>
+    <w:abstractNumId w:val="18"/>
   </w:num>
   <w:num w:numId="18">
-    <w:abstractNumId w:val="13"/>
+    <w:abstractNumId w:val="14"/>
     <w:lvlOverride w:ilvl="0">
       <w:startOverride w:val="1"/>
     </w:lvlOverride>
   </w:num>
   <w:num w:numId="19">
-    <w:abstractNumId w:val="13"/>
+    <w:abstractNumId w:val="14"/>
     <w:lvlOverride w:ilvl="0">
       <w:startOverride w:val="1"/>
     </w:lvlOverride>
@@ -3048,16 +3557,16 @@
     <w:abstractNumId w:val="0"/>
   </w:num>
   <w:num w:numId="21">
-    <w:abstractNumId w:val="13"/>
+    <w:abstractNumId w:val="14"/>
     <w:lvlOverride w:ilvl="0">
       <w:startOverride w:val="1"/>
     </w:lvlOverride>
   </w:num>
   <w:num w:numId="22">
-    <w:abstractNumId w:val="12"/>
+    <w:abstractNumId w:val="13"/>
   </w:num>
   <w:num w:numId="23">
-    <w:abstractNumId w:val="13"/>
+    <w:abstractNumId w:val="14"/>
     <w:lvlOverride w:ilvl="0">
       <w:startOverride w:val="1"/>
     </w:lvlOverride>
@@ -3066,50 +3575,53 @@
     <w:abstractNumId w:val="4"/>
   </w:num>
   <w:num w:numId="25">
-    <w:abstractNumId w:val="13"/>
+    <w:abstractNumId w:val="14"/>
     <w:lvlOverride w:ilvl="0">
       <w:startOverride w:val="1"/>
     </w:lvlOverride>
   </w:num>
   <w:num w:numId="26">
-    <w:abstractNumId w:val="10"/>
+    <w:abstractNumId w:val="11"/>
   </w:num>
   <w:num w:numId="27">
     <w:abstractNumId w:val="1"/>
   </w:num>
   <w:num w:numId="28">
-    <w:abstractNumId w:val="11"/>
+    <w:abstractNumId w:val="12"/>
   </w:num>
   <w:num w:numId="29">
-    <w:abstractNumId w:val="14"/>
+    <w:abstractNumId w:val="15"/>
   </w:num>
   <w:num w:numId="30">
-    <w:abstractNumId w:val="6"/>
+    <w:abstractNumId w:val="7"/>
   </w:num>
   <w:num w:numId="31">
-    <w:abstractNumId w:val="13"/>
+    <w:abstractNumId w:val="14"/>
     <w:lvlOverride w:ilvl="0">
       <w:startOverride w:val="1"/>
     </w:lvlOverride>
   </w:num>
   <w:num w:numId="32">
-    <w:abstractNumId w:val="13"/>
+    <w:abstractNumId w:val="14"/>
     <w:lvlOverride w:ilvl="0">
       <w:startOverride w:val="1"/>
     </w:lvlOverride>
   </w:num>
   <w:num w:numId="33">
-    <w:abstractNumId w:val="13"/>
+    <w:abstractNumId w:val="14"/>
     <w:lvlOverride w:ilvl="0">
       <w:startOverride w:val="1"/>
     </w:lvlOverride>
+  </w:num>
+  <w:num w:numId="34">
+    <w:abstractNumId w:val="5"/>
   </w:num>
   <w:numIdMacAtCleanup w:val="4"/>
 </w:numbering>
 </file>
 
 <file path=word/styles.xml><?xml version="1.0" encoding="utf-8"?>
-<w:styles xmlns:mc="http://schemas.openxmlformats.org/markup-compatibility/2006" xmlns:r="http://schemas.openxmlformats.org/officeDocument/2006/relationships" xmlns:w="http://schemas.openxmlformats.org/wordprocessingml/2006/main" xmlns:w14="http://schemas.microsoft.com/office/word/2010/wordml" mc:Ignorable="w14">
+<w:styles xmlns:r="http://schemas.openxmlformats.org/officeDocument/2006/relationships" xmlns:w="http://schemas.openxmlformats.org/wordprocessingml/2006/main">
   <w:docDefaults>
     <w:rPrDefault>
       <w:rPr>
@@ -3507,6 +4019,7 @@
   <w:style w:type="character" w:default="1" w:styleId="Policepardfaut">
     <w:name w:val="Default Paragraph Font"/>
     <w:uiPriority w:val="1"/>
+    <w:semiHidden/>
     <w:unhideWhenUsed/>
   </w:style>
   <w:style w:type="table" w:default="1" w:styleId="TableauNormal">
@@ -3514,6 +4027,7 @@
     <w:uiPriority w:val="99"/>
     <w:semiHidden/>
     <w:unhideWhenUsed/>
+    <w:qFormat/>
     <w:tblPr>
       <w:tblInd w:w="0" w:type="dxa"/>
       <w:tblCellMar>
@@ -6934,7 +7448,7 @@
 </file>
 
 <file path=customXml/itemProps1.xml><?xml version="1.0" encoding="utf-8"?>
-<ds:datastoreItem xmlns:ds="http://schemas.openxmlformats.org/officeDocument/2006/customXml" ds:itemID="{53E8F052-3C17-47F6-9EE5-38F1F47073DF}">
+<ds:datastoreItem xmlns:ds="http://schemas.openxmlformats.org/officeDocument/2006/customXml" ds:itemID="{3F80F1EF-BB29-408B-959F-3BA62D782352}">
   <ds:schemaRefs>
     <ds:schemaRef ds:uri="http://schemas.openxmlformats.org/officeDocument/2006/bibliography"/>
   </ds:schemaRefs>

</xml_diff>